<commit_message>
Fin de la création du composant E
</commit_message>
<xml_diff>
--- a/Ressource/Mentions Légales.docx
+++ b/Ressource/Mentions Légales.docx
@@ -1,6 +1,6 @@
 
 <file path=word/document.xml><?xml version="1.0" encoding="utf-8"?>
-<w:document xmlns:wpc="http://schemas.microsoft.com/office/word/2010/wordprocessingCanvas" xmlns:cx="http://schemas.microsoft.com/office/drawing/2014/chartex" xmlns:cx1="http://schemas.microsoft.com/office/drawing/2015/9/8/chartex" xmlns:cx2="http://schemas.microsoft.com/office/drawing/2015/10/21/chartex" xmlns:cx3="http://schemas.microsoft.com/office/drawing/2016/5/9/chartex" xmlns:cx4="http://schemas.microsoft.com/office/drawing/2016/5/10/chartex" xmlns:cx5="http://schemas.microsoft.com/office/drawing/2016/5/11/chartex" xmlns:cx6="http://schemas.microsoft.com/office/drawing/2016/5/12/chartex" xmlns:cx7="http://schemas.microsoft.com/office/drawing/2016/5/13/chartex" xmlns:cx8="http://schemas.microsoft.com/office/drawing/2016/5/14/chartex" xmlns:mc="http://schemas.openxmlformats.org/markup-compatibility/2006" xmlns:aink="http://schemas.microsoft.com/office/drawing/2016/ink" xmlns:am3d="http://schemas.microsoft.com/office/drawing/2017/model3d" xmlns:o="urn:schemas-microsoft-com:office:office" xmlns:r="http://schemas.openxmlformats.org/officeDocument/2006/relationships" xmlns:m="http://schemas.openxmlformats.org/officeDocument/2006/math" xmlns:v="urn:schemas-microsoft-com:vml" xmlns:wp14="http://schemas.microsoft.com/office/word/2010/wordprocessingDrawing" xmlns:wp="http://schemas.openxmlformats.org/drawingml/2006/wordprocessingDrawing" xmlns:w10="urn:schemas-microsoft-com:office:word" xmlns:w="http://schemas.openxmlformats.org/wordprocessingml/2006/main" xmlns:w14="http://schemas.microsoft.com/office/word/2010/wordml" xmlns:w15="http://schemas.microsoft.com/office/word/2012/wordml" xmlns:w16cid="http://schemas.microsoft.com/office/word/2016/wordml/cid" xmlns:w16se="http://schemas.microsoft.com/office/word/2015/wordml/symex" xmlns:wpg="http://schemas.microsoft.com/office/word/2010/wordprocessingGroup" xmlns:wpi="http://schemas.microsoft.com/office/word/2010/wordprocessingInk" xmlns:wne="http://schemas.microsoft.com/office/word/2006/wordml" xmlns:wps="http://schemas.microsoft.com/office/word/2010/wordprocessingShape" mc:Ignorable="w14 w15 w16se w16cid wp14">
+<w:document xmlns:wpc="http://schemas.microsoft.com/office/word/2010/wordprocessingCanvas" xmlns:cx="http://schemas.microsoft.com/office/drawing/2014/chartex" xmlns:cx1="http://schemas.microsoft.com/office/drawing/2015/9/8/chartex" xmlns:cx2="http://schemas.microsoft.com/office/drawing/2015/10/21/chartex" xmlns:cx3="http://schemas.microsoft.com/office/drawing/2016/5/9/chartex" xmlns:cx4="http://schemas.microsoft.com/office/drawing/2016/5/10/chartex" xmlns:cx5="http://schemas.microsoft.com/office/drawing/2016/5/11/chartex" xmlns:cx6="http://schemas.microsoft.com/office/drawing/2016/5/12/chartex" xmlns:cx7="http://schemas.microsoft.com/office/drawing/2016/5/13/chartex" xmlns:cx8="http://schemas.microsoft.com/office/drawing/2016/5/14/chartex" xmlns:mc="http://schemas.openxmlformats.org/markup-compatibility/2006" xmlns:aink="http://schemas.microsoft.com/office/drawing/2016/ink" xmlns:am3d="http://schemas.microsoft.com/office/drawing/2017/model3d" xmlns:o="urn:schemas-microsoft-com:office:office" xmlns:oel="http://schemas.microsoft.com/office/2019/extlst" xmlns:r="http://schemas.openxmlformats.org/officeDocument/2006/relationships" xmlns:m="http://schemas.openxmlformats.org/officeDocument/2006/math" xmlns:v="urn:schemas-microsoft-com:vml" xmlns:wp14="http://schemas.microsoft.com/office/word/2010/wordprocessingDrawing" xmlns:wp="http://schemas.openxmlformats.org/drawingml/2006/wordprocessingDrawing" xmlns:w10="urn:schemas-microsoft-com:office:word" xmlns:w="http://schemas.openxmlformats.org/wordprocessingml/2006/main" xmlns:w14="http://schemas.microsoft.com/office/word/2010/wordml" xmlns:w15="http://schemas.microsoft.com/office/word/2012/wordml" xmlns:w16cex="http://schemas.microsoft.com/office/word/2018/wordml/cex" xmlns:w16cid="http://schemas.microsoft.com/office/word/2016/wordml/cid" xmlns:w16="http://schemas.microsoft.com/office/word/2018/wordml" xmlns:w16du="http://schemas.microsoft.com/office/word/2023/wordml/word16du" xmlns:w16sdtdh="http://schemas.microsoft.com/office/word/2020/wordml/sdtdatahash" xmlns:w16sdtfl="http://schemas.microsoft.com/office/word/2024/wordml/sdtformatlock" xmlns:w16se="http://schemas.microsoft.com/office/word/2015/wordml/symex" xmlns:wpg="http://schemas.microsoft.com/office/word/2010/wordprocessingGroup" xmlns:wpi="http://schemas.microsoft.com/office/word/2010/wordprocessingInk" xmlns:wne="http://schemas.microsoft.com/office/word/2006/wordml" xmlns:wps="http://schemas.microsoft.com/office/word/2010/wordprocessingShape" mc:Ignorable="w14 w15 w16se w16cid w16 w16cex w16sdtdh w16sdtfl w16du wp14">
   <w:body>
     <w:p/>
     <w:p>
@@ -217,14 +217,7 @@
           <w:rFonts w:ascii="Times New Roman" w:eastAsia="Times New Roman" w:hAnsi="Times New Roman" w:cs="Times New Roman"/>
           <w:lang w:eastAsia="fr-FR"/>
         </w:rPr>
-        <w:t> </w:t>
-      </w:r>
-      <w:r>
-        <w:rPr>
-          <w:rFonts w:ascii="Times New Roman" w:eastAsia="Times New Roman" w:hAnsi="Times New Roman" w:cs="Times New Roman"/>
-          <w:lang w:eastAsia="fr-FR"/>
-        </w:rPr>
-        <w:t xml:space="preserve"> au</w:t>
+        <w:t>  au</w:t>
       </w:r>
       <w:proofErr w:type="gramEnd"/>
       <w:r>
@@ -356,8 +349,8 @@
           <w:noProof/>
           <w:lang w:eastAsia="fr-FR"/>
         </w:rPr>
-        <w:pict>
-          <v:rect id="_x0000_i1029" alt="" style="width:453.3pt;height:.05pt;mso-width-percent:0;mso-height-percent:0;mso-width-percent:0;mso-height-percent:0" o:hralign="center" o:hrstd="t" o:hr="t" fillcolor="#a0a0a0" stroked="f"/>
+        <w:pict w14:anchorId="5D0BC3D6">
+          <v:rect id="_x0000_i1025" alt="" style="width:453.3pt;height:.05pt;mso-width-percent:0;mso-height-percent:0;mso-width-percent:0;mso-height-percent:0" o:hralign="center" o:hrstd="t" o:hr="t" fillcolor="#a0a0a0" stroked="f"/>
         </w:pict>
       </w:r>
     </w:p>
@@ -414,14 +407,7 @@
           <w:rFonts w:ascii="Times New Roman" w:eastAsia="Times New Roman" w:hAnsi="Times New Roman" w:cs="Times New Roman"/>
           <w:lang w:eastAsia="fr-FR"/>
         </w:rPr>
-        <w:t> </w:t>
-      </w:r>
-      <w:r>
-        <w:rPr>
-          <w:rFonts w:ascii="Times New Roman" w:eastAsia="Times New Roman" w:hAnsi="Times New Roman" w:cs="Times New Roman"/>
-          <w:lang w:eastAsia="fr-FR"/>
-        </w:rPr>
-        <w:t xml:space="preserve"> est</w:t>
+        <w:t>  est</w:t>
       </w:r>
       <w:proofErr w:type="gramEnd"/>
       <w:r>
@@ -452,22 +438,7 @@
           <w:rFonts w:ascii="Times New Roman" w:eastAsia="Times New Roman" w:hAnsi="Times New Roman" w:cs="Times New Roman"/>
           <w:lang w:eastAsia="fr-FR"/>
         </w:rPr>
-        <w:t xml:space="preserve">L’ATELIER PHOTO </w:t>
-      </w:r>
-      <w:proofErr w:type="gramStart"/>
-      <w:r>
-        <w:rPr>
-          <w:rFonts w:ascii="Times New Roman" w:eastAsia="Times New Roman" w:hAnsi="Times New Roman" w:cs="Times New Roman"/>
-          <w:lang w:eastAsia="fr-FR"/>
-        </w:rPr>
-        <w:t>MONTPELLIER</w:t>
-      </w:r>
-      <w:r>
-        <w:rPr>
-          <w:rFonts w:ascii="Times New Roman" w:eastAsia="Times New Roman" w:hAnsi="Times New Roman" w:cs="Times New Roman"/>
-          <w:lang w:eastAsia="fr-FR"/>
-        </w:rPr>
-        <w:t> </w:t>
+        <w:t>L’ATELIER PHOTO MONTPELLIER</w:t>
       </w:r>
       <w:r>
         <w:rPr>
@@ -476,7 +447,6 @@
         </w:rPr>
         <w:t>.</w:t>
       </w:r>
-      <w:proofErr w:type="gramEnd"/>
     </w:p>
     <w:p>
       <w:pPr>
@@ -501,7 +471,25 @@
             <w:u w:val="single"/>
             <w:lang w:eastAsia="fr-FR"/>
           </w:rPr>
-          <w:t>L.335-2 et suivants du Code de Propriété Intellectuelle</w:t>
+          <w:t xml:space="preserve">L.335-2 et suivants du </w:t>
+        </w:r>
+        <w:r>
+          <w:rPr>
+            <w:rFonts w:ascii="Arial" w:eastAsia="Times New Roman" w:hAnsi="Arial" w:cs="Arial"/>
+            <w:color w:val="0000FF"/>
+            <w:u w:val="single"/>
+            <w:lang w:eastAsia="fr-FR"/>
+          </w:rPr>
+          <w:t>C</w:t>
+        </w:r>
+        <w:r>
+          <w:rPr>
+            <w:rFonts w:ascii="Arial" w:eastAsia="Times New Roman" w:hAnsi="Arial" w:cs="Arial"/>
+            <w:color w:val="0000FF"/>
+            <w:u w:val="single"/>
+            <w:lang w:eastAsia="fr-FR"/>
+          </w:rPr>
+          <w:t>ode de Propriété Intellectuelle</w:t>
         </w:r>
       </w:hyperlink>
       <w:r>
@@ -526,8 +514,8 @@
           <w:noProof/>
           <w:lang w:eastAsia="fr-FR"/>
         </w:rPr>
-        <w:pict>
-          <v:rect id="_x0000_i1028" alt="" style="width:453.3pt;height:.05pt;mso-width-percent:0;mso-height-percent:0;mso-width-percent:0;mso-height-percent:0" o:hralign="center" o:hrstd="t" o:hr="t" fillcolor="#a0a0a0" stroked="f"/>
+        <w:pict w14:anchorId="2764CAAD">
+          <v:rect id="_x0000_i1026" alt="" style="width:453.3pt;height:.05pt;mso-width-percent:0;mso-height-percent:0;mso-width-percent:0;mso-height-percent:0" o:hralign="center" o:hrstd="t" o:hr="t" fillcolor="#a0a0a0" stroked="f"/>
         </w:pict>
       </w:r>
     </w:p>
@@ -570,15 +558,60 @@
           <w:lang w:eastAsia="fr-FR"/>
         </w:rPr>
         <w:lastRenderedPageBreak/>
-        <w:t xml:space="preserve">L’ATELIER PHOTO </w:t>
+        <w:t>L’ATELIER PHOTO MONTPELLIER</w:t>
+      </w:r>
+      <w:r>
+        <w:rPr>
+          <w:rFonts w:ascii="Times New Roman" w:eastAsia="Times New Roman" w:hAnsi="Times New Roman" w:cs="Times New Roman"/>
+          <w:lang w:eastAsia="fr-FR"/>
+        </w:rPr>
+        <w:t xml:space="preserve"> ne pourra être tenu pour responsable des dommages directs et indirects causés au matériel de l’utilisateur, lors de l’accès au site </w:t>
       </w:r>
       <w:proofErr w:type="gramStart"/>
       <w:r>
         <w:rPr>
           <w:rFonts w:ascii="Times New Roman" w:eastAsia="Times New Roman" w:hAnsi="Times New Roman" w:cs="Times New Roman"/>
-          <w:lang w:eastAsia="fr-FR"/>
-        </w:rPr>
-        <w:t>MONTPELLIER</w:t>
+          <w:b/>
+          <w:bCs/>
+          <w:lang w:eastAsia="fr-FR"/>
+        </w:rPr>
+        <w:t>https://</w:t>
+      </w:r>
+      <w:r>
+        <w:rPr>
+          <w:rFonts w:ascii="Times New Roman" w:eastAsia="Times New Roman" w:hAnsi="Times New Roman" w:cs="Times New Roman"/>
+          <w:b/>
+          <w:bCs/>
+          <w:lang w:eastAsia="fr-FR"/>
+        </w:rPr>
+        <w:t>latelier</w:t>
+      </w:r>
+      <w:r>
+        <w:rPr>
+          <w:rFonts w:ascii="Times New Roman" w:eastAsia="Times New Roman" w:hAnsi="Times New Roman" w:cs="Times New Roman"/>
+          <w:b/>
+          <w:bCs/>
+          <w:lang w:eastAsia="fr-FR"/>
+        </w:rPr>
+        <w:t>photo</w:t>
+      </w:r>
+      <w:r>
+        <w:rPr>
+          <w:rFonts w:ascii="Times New Roman" w:eastAsia="Times New Roman" w:hAnsi="Times New Roman" w:cs="Times New Roman"/>
+          <w:b/>
+          <w:bCs/>
+          <w:lang w:eastAsia="fr-FR"/>
+        </w:rPr>
+        <w:t>montpellier</w:t>
+      </w:r>
+      <w:r>
+        <w:rPr>
+          <w:rFonts w:ascii="Times New Roman" w:eastAsia="Times New Roman" w:hAnsi="Times New Roman" w:cs="Times New Roman"/>
+          <w:b/>
+          <w:bCs/>
+          <w:lang w:eastAsia="fr-FR"/>
+        </w:rPr>
+        <w:t>.fr</w:t>
       </w:r>
       <w:r>
         <w:rPr>
@@ -592,7 +625,7 @@
           <w:rFonts w:ascii="Times New Roman" w:eastAsia="Times New Roman" w:hAnsi="Times New Roman" w:cs="Times New Roman"/>
           <w:lang w:eastAsia="fr-FR"/>
         </w:rPr>
-        <w:t xml:space="preserve"> ne</w:t>
+        <w:t xml:space="preserve"> L’ATELIER</w:t>
       </w:r>
       <w:proofErr w:type="gramEnd"/>
       <w:r>
@@ -600,7 +633,14 @@
           <w:rFonts w:ascii="Times New Roman" w:eastAsia="Times New Roman" w:hAnsi="Times New Roman" w:cs="Times New Roman"/>
           <w:lang w:eastAsia="fr-FR"/>
         </w:rPr>
-        <w:t xml:space="preserve"> pourra être tenu pour responsable des dommages directs et indirects causés au matériel de l’utilisateur, lors de l’accès au site </w:t>
+        <w:t xml:space="preserve"> PHOTO MONTPELLIER</w:t>
+      </w:r>
+      <w:r>
+        <w:rPr>
+          <w:rFonts w:ascii="Times New Roman" w:eastAsia="Times New Roman" w:hAnsi="Times New Roman" w:cs="Times New Roman"/>
+          <w:lang w:eastAsia="fr-FR"/>
+        </w:rPr>
+        <w:t>  décline toute responsabilité quant à l’utilisation qui pourrait être faite des informations et contenus présents sur </w:t>
       </w:r>
       <w:r>
         <w:rPr>
@@ -618,6 +658,63 @@
           <w:bCs/>
           <w:lang w:eastAsia="fr-FR"/>
         </w:rPr>
+        <w:t>latelierphotomontpellier</w:t>
+      </w:r>
+      <w:r>
+        <w:rPr>
+          <w:rFonts w:ascii="Times New Roman" w:eastAsia="Times New Roman" w:hAnsi="Times New Roman" w:cs="Times New Roman"/>
+          <w:b/>
+          <w:bCs/>
+          <w:lang w:eastAsia="fr-FR"/>
+        </w:rPr>
+        <w:t>.fr</w:t>
+      </w:r>
+      <w:r>
+        <w:rPr>
+          <w:rFonts w:ascii="Times New Roman" w:eastAsia="Times New Roman" w:hAnsi="Times New Roman" w:cs="Times New Roman"/>
+          <w:lang w:eastAsia="fr-FR"/>
+        </w:rPr>
+        <w:t>.</w:t>
+      </w:r>
+    </w:p>
+    <w:p>
+      <w:pPr>
+        <w:spacing w:before="100" w:beforeAutospacing="1" w:after="100" w:afterAutospacing="1"/>
+        <w:rPr>
+          <w:rFonts w:ascii="Times New Roman" w:eastAsia="Times New Roman" w:hAnsi="Times New Roman" w:cs="Times New Roman"/>
+          <w:lang w:eastAsia="fr-FR"/>
+        </w:rPr>
+      </w:pPr>
+      <w:r>
+        <w:rPr>
+          <w:rFonts w:ascii="Times New Roman" w:eastAsia="Times New Roman" w:hAnsi="Times New Roman" w:cs="Times New Roman"/>
+          <w:lang w:eastAsia="fr-FR"/>
+        </w:rPr>
+        <w:t>L’ATELIER PHOTO MONTPELLIER</w:t>
+      </w:r>
+      <w:r>
+        <w:rPr>
+          <w:rFonts w:ascii="Times New Roman" w:eastAsia="Times New Roman" w:hAnsi="Times New Roman" w:cs="Times New Roman"/>
+          <w:lang w:eastAsia="fr-FR"/>
+        </w:rPr>
+        <w:t> s’engage à sécuriser au mieux le site </w:t>
+      </w:r>
+      <w:r>
+        <w:rPr>
+          <w:rFonts w:ascii="Times New Roman" w:eastAsia="Times New Roman" w:hAnsi="Times New Roman" w:cs="Times New Roman"/>
+          <w:b/>
+          <w:bCs/>
+          <w:lang w:eastAsia="fr-FR"/>
+        </w:rPr>
+        <w:t>https://</w:t>
+      </w:r>
+      <w:r>
+        <w:rPr>
+          <w:rFonts w:ascii="Times New Roman" w:eastAsia="Times New Roman" w:hAnsi="Times New Roman" w:cs="Times New Roman"/>
+          <w:b/>
+          <w:bCs/>
+          <w:lang w:eastAsia="fr-FR"/>
+        </w:rPr>
         <w:t>latelier</w:t>
       </w:r>
       <w:r>
@@ -652,14 +749,23 @@
           <w:rFonts w:ascii="Times New Roman" w:eastAsia="Times New Roman" w:hAnsi="Times New Roman" w:cs="Times New Roman"/>
           <w:lang w:eastAsia="fr-FR"/>
         </w:rPr>
-        <w:t> </w:t>
-      </w:r>
-      <w:r>
-        <w:rPr>
-          <w:rFonts w:ascii="Times New Roman" w:eastAsia="Times New Roman" w:hAnsi="Times New Roman" w:cs="Times New Roman"/>
-          <w:lang w:eastAsia="fr-FR"/>
-        </w:rPr>
-        <w:t xml:space="preserve"> </w:t>
+        <w:t> cependant sa responsabilité ne pourra être mise en cause si des données indésirables sont importées et installées sur son site à son insu.</w:t>
+      </w:r>
+    </w:p>
+    <w:p>
+      <w:pPr>
+        <w:spacing w:before="100" w:beforeAutospacing="1" w:after="100" w:afterAutospacing="1"/>
+        <w:rPr>
+          <w:rFonts w:ascii="Times New Roman" w:eastAsia="Times New Roman" w:hAnsi="Times New Roman" w:cs="Times New Roman"/>
+          <w:lang w:eastAsia="fr-FR"/>
+        </w:rPr>
+      </w:pPr>
+      <w:r>
+        <w:rPr>
+          <w:rFonts w:ascii="Times New Roman" w:eastAsia="Times New Roman" w:hAnsi="Times New Roman" w:cs="Times New Roman"/>
+          <w:lang w:eastAsia="fr-FR"/>
+        </w:rPr>
+        <w:t>Des espaces interactifs (espace contact ou commentaires) sont à la disposition des utilisateurs. </w:t>
       </w:r>
       <w:r>
         <w:rPr>
@@ -673,206 +779,7 @@
           <w:rFonts w:ascii="Times New Roman" w:eastAsia="Times New Roman" w:hAnsi="Times New Roman" w:cs="Times New Roman"/>
           <w:lang w:eastAsia="fr-FR"/>
         </w:rPr>
-        <w:t> </w:t>
-      </w:r>
-      <w:r>
-        <w:rPr>
-          <w:rFonts w:ascii="Times New Roman" w:eastAsia="Times New Roman" w:hAnsi="Times New Roman" w:cs="Times New Roman"/>
-          <w:lang w:eastAsia="fr-FR"/>
-        </w:rPr>
-        <w:t xml:space="preserve"> décline toute responsabilité quant à l’utilisation qui pourrait être faite des informations et contenus présents sur </w:t>
-      </w:r>
-      <w:r>
-        <w:rPr>
-          <w:rFonts w:ascii="Times New Roman" w:eastAsia="Times New Roman" w:hAnsi="Times New Roman" w:cs="Times New Roman"/>
-          <w:b/>
-          <w:bCs/>
-          <w:lang w:eastAsia="fr-FR"/>
-        </w:rPr>
-        <w:t>https://</w:t>
-      </w:r>
-      <w:r>
-        <w:rPr>
-          <w:rFonts w:ascii="Times New Roman" w:eastAsia="Times New Roman" w:hAnsi="Times New Roman" w:cs="Times New Roman"/>
-          <w:b/>
-          <w:bCs/>
-          <w:lang w:eastAsia="fr-FR"/>
-        </w:rPr>
-        <w:t>latelierphotomontpellier</w:t>
-      </w:r>
-      <w:r>
-        <w:rPr>
-          <w:rFonts w:ascii="Times New Roman" w:eastAsia="Times New Roman" w:hAnsi="Times New Roman" w:cs="Times New Roman"/>
-          <w:b/>
-          <w:bCs/>
-          <w:lang w:eastAsia="fr-FR"/>
-        </w:rPr>
-        <w:t>.fr</w:t>
-      </w:r>
-      <w:r>
-        <w:rPr>
-          <w:rFonts w:ascii="Times New Roman" w:eastAsia="Times New Roman" w:hAnsi="Times New Roman" w:cs="Times New Roman"/>
-          <w:lang w:eastAsia="fr-FR"/>
-        </w:rPr>
-        <w:t>.</w:t>
-      </w:r>
-    </w:p>
-    <w:p>
-      <w:pPr>
-        <w:spacing w:before="100" w:beforeAutospacing="1" w:after="100" w:afterAutospacing="1"/>
-        <w:rPr>
-          <w:rFonts w:ascii="Times New Roman" w:eastAsia="Times New Roman" w:hAnsi="Times New Roman" w:cs="Times New Roman"/>
-          <w:lang w:eastAsia="fr-FR"/>
-        </w:rPr>
-      </w:pPr>
-      <w:r>
-        <w:rPr>
-          <w:rFonts w:ascii="Times New Roman" w:eastAsia="Times New Roman" w:hAnsi="Times New Roman" w:cs="Times New Roman"/>
-          <w:lang w:eastAsia="fr-FR"/>
-        </w:rPr>
-        <w:t xml:space="preserve">L’ATELIER PHOTO </w:t>
-      </w:r>
-      <w:proofErr w:type="gramStart"/>
-      <w:r>
-        <w:rPr>
-          <w:rFonts w:ascii="Times New Roman" w:eastAsia="Times New Roman" w:hAnsi="Times New Roman" w:cs="Times New Roman"/>
-          <w:lang w:eastAsia="fr-FR"/>
-        </w:rPr>
-        <w:t>MONTPELLIER</w:t>
-      </w:r>
-      <w:r>
-        <w:rPr>
-          <w:rFonts w:ascii="Times New Roman" w:eastAsia="Times New Roman" w:hAnsi="Times New Roman" w:cs="Times New Roman"/>
-          <w:lang w:eastAsia="fr-FR"/>
-        </w:rPr>
-        <w:t> </w:t>
-      </w:r>
-      <w:r>
-        <w:rPr>
-          <w:rFonts w:ascii="Times New Roman" w:eastAsia="Times New Roman" w:hAnsi="Times New Roman" w:cs="Times New Roman"/>
-          <w:lang w:eastAsia="fr-FR"/>
-        </w:rPr>
-        <w:t xml:space="preserve"> s’engage</w:t>
-      </w:r>
-      <w:proofErr w:type="gramEnd"/>
-      <w:r>
-        <w:rPr>
-          <w:rFonts w:ascii="Times New Roman" w:eastAsia="Times New Roman" w:hAnsi="Times New Roman" w:cs="Times New Roman"/>
-          <w:lang w:eastAsia="fr-FR"/>
-        </w:rPr>
-        <w:t xml:space="preserve"> à sécuriser au mieux le site </w:t>
-      </w:r>
-      <w:r>
-        <w:rPr>
-          <w:rFonts w:ascii="Times New Roman" w:eastAsia="Times New Roman" w:hAnsi="Times New Roman" w:cs="Times New Roman"/>
-          <w:b/>
-          <w:bCs/>
-          <w:lang w:eastAsia="fr-FR"/>
-        </w:rPr>
-        <w:t>https://</w:t>
-      </w:r>
-      <w:r>
-        <w:rPr>
-          <w:rFonts w:ascii="Times New Roman" w:eastAsia="Times New Roman" w:hAnsi="Times New Roman" w:cs="Times New Roman"/>
-          <w:b/>
-          <w:bCs/>
-          <w:lang w:eastAsia="fr-FR"/>
-        </w:rPr>
-        <w:t>latelier</w:t>
-      </w:r>
-      <w:r>
-        <w:rPr>
-          <w:rFonts w:ascii="Times New Roman" w:eastAsia="Times New Roman" w:hAnsi="Times New Roman" w:cs="Times New Roman"/>
-          <w:b/>
-          <w:bCs/>
-          <w:lang w:eastAsia="fr-FR"/>
-        </w:rPr>
-        <w:t>photo</w:t>
-      </w:r>
-      <w:r>
-        <w:rPr>
-          <w:rFonts w:ascii="Times New Roman" w:eastAsia="Times New Roman" w:hAnsi="Times New Roman" w:cs="Times New Roman"/>
-          <w:b/>
-          <w:bCs/>
-          <w:lang w:eastAsia="fr-FR"/>
-        </w:rPr>
-        <w:t>montpellier</w:t>
-      </w:r>
-      <w:r>
-        <w:rPr>
-          <w:rFonts w:ascii="Times New Roman" w:eastAsia="Times New Roman" w:hAnsi="Times New Roman" w:cs="Times New Roman"/>
-          <w:b/>
-          <w:bCs/>
-          <w:lang w:eastAsia="fr-FR"/>
-        </w:rPr>
-        <w:t>.fr</w:t>
-      </w:r>
-      <w:r>
-        <w:rPr>
-          <w:rFonts w:ascii="Times New Roman" w:eastAsia="Times New Roman" w:hAnsi="Times New Roman" w:cs="Times New Roman"/>
-          <w:lang w:eastAsia="fr-FR"/>
-        </w:rPr>
-        <w:t> </w:t>
-      </w:r>
-      <w:r>
-        <w:rPr>
-          <w:rFonts w:ascii="Times New Roman" w:eastAsia="Times New Roman" w:hAnsi="Times New Roman" w:cs="Times New Roman"/>
-          <w:lang w:eastAsia="fr-FR"/>
-        </w:rPr>
-        <w:t xml:space="preserve"> cependant sa responsabilité ne pourra être mise en cause si des données indésirables sont importées et installées sur son site à son insu.</w:t>
-      </w:r>
-    </w:p>
-    <w:p>
-      <w:pPr>
-        <w:spacing w:before="100" w:beforeAutospacing="1" w:after="100" w:afterAutospacing="1"/>
-        <w:rPr>
-          <w:rFonts w:ascii="Times New Roman" w:eastAsia="Times New Roman" w:hAnsi="Times New Roman" w:cs="Times New Roman"/>
-          <w:lang w:eastAsia="fr-FR"/>
-        </w:rPr>
-      </w:pPr>
-      <w:r>
-        <w:rPr>
-          <w:rFonts w:ascii="Times New Roman" w:eastAsia="Times New Roman" w:hAnsi="Times New Roman" w:cs="Times New Roman"/>
-          <w:lang w:eastAsia="fr-FR"/>
-        </w:rPr>
-        <w:t>Des espaces interactifs (espace contact ou commentaires) sont à la disposition des utilisateurs. </w:t>
-      </w:r>
-      <w:r>
-        <w:rPr>
-          <w:rFonts w:ascii="Times New Roman" w:eastAsia="Times New Roman" w:hAnsi="Times New Roman" w:cs="Times New Roman"/>
-          <w:lang w:eastAsia="fr-FR"/>
-        </w:rPr>
-        <w:t xml:space="preserve">L’ATELIER PHOTO </w:t>
-      </w:r>
-      <w:proofErr w:type="gramStart"/>
-      <w:r>
-        <w:rPr>
-          <w:rFonts w:ascii="Times New Roman" w:eastAsia="Times New Roman" w:hAnsi="Times New Roman" w:cs="Times New Roman"/>
-          <w:lang w:eastAsia="fr-FR"/>
-        </w:rPr>
-        <w:t>MONTPELLIER</w:t>
-      </w:r>
-      <w:r>
-        <w:rPr>
-          <w:rFonts w:ascii="Times New Roman" w:eastAsia="Times New Roman" w:hAnsi="Times New Roman" w:cs="Times New Roman"/>
-          <w:lang w:eastAsia="fr-FR"/>
-        </w:rPr>
-        <w:t> </w:t>
-      </w:r>
-      <w:r>
-        <w:rPr>
-          <w:rFonts w:ascii="Times New Roman" w:eastAsia="Times New Roman" w:hAnsi="Times New Roman" w:cs="Times New Roman"/>
-          <w:lang w:eastAsia="fr-FR"/>
-        </w:rPr>
-        <w:t xml:space="preserve"> se</w:t>
-      </w:r>
-      <w:proofErr w:type="gramEnd"/>
-      <w:r>
-        <w:rPr>
-          <w:rFonts w:ascii="Times New Roman" w:eastAsia="Times New Roman" w:hAnsi="Times New Roman" w:cs="Times New Roman"/>
-          <w:lang w:eastAsia="fr-FR"/>
-        </w:rPr>
-        <w:t xml:space="preserve"> réserve le droit de supprimer, sans mise en demeure préalable, tout contenu déposé dans cet espace qui contreviendrait à la législation applicable en France, en particulier aux dispositions relatives à la protection des données.</w:t>
+        <w:t> se réserve le droit de supprimer, sans mise en demeure préalable, tout contenu déposé dans cet espace qui contreviendrait à la législation applicable en France, en particulier aux dispositions relatives à la protection des données.</w:t>
       </w:r>
     </w:p>
     <w:p>
@@ -895,37 +802,14 @@
           <w:rFonts w:ascii="Times New Roman" w:eastAsia="Times New Roman" w:hAnsi="Times New Roman" w:cs="Times New Roman"/>
           <w:lang w:eastAsia="fr-FR"/>
         </w:rPr>
-        <w:t xml:space="preserve">L’ATELIER PHOTO </w:t>
-      </w:r>
-      <w:proofErr w:type="gramStart"/>
-      <w:r>
-        <w:rPr>
-          <w:rFonts w:ascii="Times New Roman" w:eastAsia="Times New Roman" w:hAnsi="Times New Roman" w:cs="Times New Roman"/>
-          <w:lang w:eastAsia="fr-FR"/>
-        </w:rPr>
-        <w:t>MONTPELLIER</w:t>
-      </w:r>
-      <w:r>
-        <w:rPr>
-          <w:rFonts w:ascii="Times New Roman" w:eastAsia="Times New Roman" w:hAnsi="Times New Roman" w:cs="Times New Roman"/>
-          <w:lang w:eastAsia="fr-FR"/>
-        </w:rPr>
-        <w:t> </w:t>
-      </w:r>
-      <w:r>
-        <w:rPr>
-          <w:rFonts w:ascii="Times New Roman" w:eastAsia="Times New Roman" w:hAnsi="Times New Roman" w:cs="Times New Roman"/>
-          <w:lang w:eastAsia="fr-FR"/>
-        </w:rPr>
-        <w:t xml:space="preserve"> se</w:t>
-      </w:r>
-      <w:proofErr w:type="gramEnd"/>
-      <w:r>
-        <w:rPr>
-          <w:rFonts w:ascii="Times New Roman" w:eastAsia="Times New Roman" w:hAnsi="Times New Roman" w:cs="Times New Roman"/>
-          <w:lang w:eastAsia="fr-FR"/>
-        </w:rPr>
-        <w:t xml:space="preserve"> réserve également la possibilité de mettre en cause la responsabilité civile et/ou pénale de l’utilisateur, notamment en cas de message à caractère raciste, injurieux, diffamant, ou pornographique, quel que soit le support utilisé (texte, photographie …).</w:t>
+        <w:t>L’ATELIER PHOTO MONTPELLIER</w:t>
+      </w:r>
+      <w:r>
+        <w:rPr>
+          <w:rFonts w:ascii="Times New Roman" w:eastAsia="Times New Roman" w:hAnsi="Times New Roman" w:cs="Times New Roman"/>
+          <w:lang w:eastAsia="fr-FR"/>
+        </w:rPr>
+        <w:t xml:space="preserve"> se réserve également la possibilité de mettre en cause la responsabilité civile et/ou pénale de l’utilisateur, notamment en cas de message à caractère raciste, injurieux, diffamant, ou pornographique, quel que soit le support utilisé (texte, photographie …).</w:t>
       </w:r>
     </w:p>
     <w:p>
@@ -942,7 +826,7 @@
           <w:noProof/>
           <w:lang w:eastAsia="fr-FR"/>
         </w:rPr>
-        <w:pict>
+        <w:pict w14:anchorId="60C011D5">
           <v:rect id="_x0000_i1027" alt="" style="width:453.3pt;height:.05pt;mso-width-percent:0;mso-height-percent:0;mso-width-percent:0;mso-height-percent:0" o:hralign="center" o:hrstd="t" o:hr="t" fillcolor="#a0a0a0" stroked="f"/>
         </w:pict>
       </w:r>
@@ -995,7 +879,25 @@
             <w:u w:val="single"/>
             <w:lang w:eastAsia="fr-FR"/>
           </w:rPr>
-          <w:t>la loi 78-17 du 6 janvier 1978 modifiée</w:t>
+          <w:t>la loi 78-17</w:t>
+        </w:r>
+        <w:r>
+          <w:rPr>
+            <w:rFonts w:ascii="Arial" w:eastAsia="Times New Roman" w:hAnsi="Arial" w:cs="Arial"/>
+            <w:color w:val="0000FF"/>
+            <w:u w:val="single"/>
+            <w:lang w:eastAsia="fr-FR"/>
+          </w:rPr>
+          <w:t xml:space="preserve"> </w:t>
+        </w:r>
+        <w:r>
+          <w:rPr>
+            <w:rFonts w:ascii="Arial" w:eastAsia="Times New Roman" w:hAnsi="Arial" w:cs="Arial"/>
+            <w:color w:val="0000FF"/>
+            <w:u w:val="single"/>
+            <w:lang w:eastAsia="fr-FR"/>
+          </w:rPr>
+          <w:t>du 6 janvier 1978 modifiée</w:t>
         </w:r>
       </w:hyperlink>
       <w:r>
@@ -1055,115 +957,108 @@
           <w:rFonts w:ascii="Times New Roman" w:eastAsia="Times New Roman" w:hAnsi="Times New Roman" w:cs="Times New Roman"/>
           <w:lang w:eastAsia="fr-FR"/>
         </w:rPr>
+        <w:t>  dispose d’un droit d’accès, de modification et de suppression des informations collectées. Pour exercer ce droit, envoyez un message à notre Délégué à la Protection des Données : </w:t>
+      </w:r>
+      <w:r>
+        <w:rPr>
+          <w:rFonts w:ascii="Times New Roman" w:eastAsia="Times New Roman" w:hAnsi="Times New Roman" w:cs="Times New Roman"/>
+          <w:b/>
+          <w:bCs/>
+          <w:lang w:eastAsia="fr-FR"/>
+        </w:rPr>
+        <w:t>ANNE SAUNIER</w:t>
+      </w:r>
+      <w:r>
+        <w:rPr>
+          <w:rFonts w:ascii="Times New Roman" w:eastAsia="Times New Roman" w:hAnsi="Times New Roman" w:cs="Times New Roman"/>
+          <w:lang w:eastAsia="fr-FR"/>
+        </w:rPr>
+        <w:t> – </w:t>
+      </w:r>
+      <w:r>
+        <w:rPr>
+          <w:rFonts w:ascii="Times New Roman" w:eastAsia="Times New Roman" w:hAnsi="Times New Roman" w:cs="Times New Roman"/>
+          <w:b/>
+          <w:bCs/>
+          <w:lang w:eastAsia="fr-FR"/>
+        </w:rPr>
+        <w:t>photo34000@gmail.com</w:t>
+      </w:r>
+      <w:r>
+        <w:rPr>
+          <w:rFonts w:ascii="Times New Roman" w:eastAsia="Times New Roman" w:hAnsi="Times New Roman" w:cs="Times New Roman"/>
+          <w:lang w:eastAsia="fr-FR"/>
+        </w:rPr>
+        <w:t>.</w:t>
+      </w:r>
+    </w:p>
+    <w:p>
+      <w:pPr>
+        <w:spacing w:before="100" w:beforeAutospacing="1" w:after="100" w:afterAutospacing="1"/>
+        <w:rPr>
+          <w:rFonts w:ascii="Times New Roman" w:eastAsia="Times New Roman" w:hAnsi="Times New Roman" w:cs="Times New Roman"/>
+          <w:lang w:eastAsia="fr-FR"/>
+        </w:rPr>
+      </w:pPr>
+      <w:r>
+        <w:rPr>
+          <w:rFonts w:ascii="Times New Roman" w:eastAsia="Times New Roman" w:hAnsi="Times New Roman" w:cs="Times New Roman"/>
+          <w:lang w:eastAsia="fr-FR"/>
+        </w:rPr>
+        <w:t>Pour plus d’informations sur la façon dont nous traitons vos données (type de données, finalité, destinataire…), lisez notre </w:t>
+      </w:r>
+      <w:r>
+        <w:rPr>
+          <w:rFonts w:ascii="Times New Roman" w:eastAsia="Times New Roman" w:hAnsi="Times New Roman" w:cs="Times New Roman"/>
+          <w:b/>
+          <w:bCs/>
+          <w:lang w:eastAsia="fr-FR"/>
+        </w:rPr>
+        <w:t>https://</w:t>
+      </w:r>
+      <w:r>
+        <w:rPr>
+          <w:rFonts w:ascii="Times New Roman" w:eastAsia="Times New Roman" w:hAnsi="Times New Roman" w:cs="Times New Roman"/>
+          <w:b/>
+          <w:bCs/>
+          <w:lang w:eastAsia="fr-FR"/>
+        </w:rPr>
+        <w:t>latelier</w:t>
+      </w:r>
+      <w:r>
+        <w:rPr>
+          <w:rFonts w:ascii="Times New Roman" w:eastAsia="Times New Roman" w:hAnsi="Times New Roman" w:cs="Times New Roman"/>
+          <w:b/>
+          <w:bCs/>
+          <w:lang w:eastAsia="fr-FR"/>
+        </w:rPr>
+        <w:t>photo</w:t>
+      </w:r>
+      <w:r>
+        <w:rPr>
+          <w:rFonts w:ascii="Times New Roman" w:eastAsia="Times New Roman" w:hAnsi="Times New Roman" w:cs="Times New Roman"/>
+          <w:b/>
+          <w:bCs/>
+          <w:lang w:eastAsia="fr-FR"/>
+        </w:rPr>
+        <w:t>montpellier</w:t>
+      </w:r>
+      <w:r>
+        <w:rPr>
+          <w:rFonts w:ascii="Times New Roman" w:eastAsia="Times New Roman" w:hAnsi="Times New Roman" w:cs="Times New Roman"/>
+          <w:b/>
+          <w:bCs/>
+          <w:lang w:eastAsia="fr-FR"/>
+        </w:rPr>
+        <w:t>.fr</w:t>
+      </w:r>
+      <w:r>
+        <w:rPr>
+          <w:rFonts w:ascii="Times New Roman" w:eastAsia="Times New Roman" w:hAnsi="Times New Roman" w:cs="Times New Roman"/>
+          <w:lang w:eastAsia="fr-FR"/>
+        </w:rPr>
         <w:t> </w:t>
       </w:r>
-      <w:r>
-        <w:rPr>
-          <w:rFonts w:ascii="Times New Roman" w:eastAsia="Times New Roman" w:hAnsi="Times New Roman" w:cs="Times New Roman"/>
-          <w:lang w:eastAsia="fr-FR"/>
-        </w:rPr>
-        <w:t xml:space="preserve"> dispose d’un droit d’accès, de modification et de suppression des informations collectées. Pour exercer ce droit, envoyez un message à notre Délégué à la Protection des Données : </w:t>
-      </w:r>
-      <w:r>
-        <w:rPr>
-          <w:rFonts w:ascii="Times New Roman" w:eastAsia="Times New Roman" w:hAnsi="Times New Roman" w:cs="Times New Roman"/>
-          <w:b/>
-          <w:bCs/>
-          <w:lang w:eastAsia="fr-FR"/>
-        </w:rPr>
-        <w:t>ANNE SAUNIER</w:t>
-      </w:r>
-      <w:r>
-        <w:rPr>
-          <w:rFonts w:ascii="Times New Roman" w:eastAsia="Times New Roman" w:hAnsi="Times New Roman" w:cs="Times New Roman"/>
-          <w:lang w:eastAsia="fr-FR"/>
-        </w:rPr>
-        <w:t> – </w:t>
-      </w:r>
-      <w:r>
-        <w:rPr>
-          <w:rFonts w:ascii="Times New Roman" w:eastAsia="Times New Roman" w:hAnsi="Times New Roman" w:cs="Times New Roman"/>
-          <w:b/>
-          <w:bCs/>
-          <w:lang w:eastAsia="fr-FR"/>
-        </w:rPr>
-        <w:t>photo34000@gmail.com</w:t>
-      </w:r>
-      <w:r>
-        <w:rPr>
-          <w:rFonts w:ascii="Times New Roman" w:eastAsia="Times New Roman" w:hAnsi="Times New Roman" w:cs="Times New Roman"/>
-          <w:lang w:eastAsia="fr-FR"/>
-        </w:rPr>
-        <w:t>.</w:t>
-      </w:r>
-    </w:p>
-    <w:p>
-      <w:pPr>
-        <w:spacing w:before="100" w:beforeAutospacing="1" w:after="100" w:afterAutospacing="1"/>
-        <w:rPr>
-          <w:rFonts w:ascii="Times New Roman" w:eastAsia="Times New Roman" w:hAnsi="Times New Roman" w:cs="Times New Roman"/>
-          <w:lang w:eastAsia="fr-FR"/>
-        </w:rPr>
-      </w:pPr>
-      <w:r>
-        <w:rPr>
-          <w:rFonts w:ascii="Times New Roman" w:eastAsia="Times New Roman" w:hAnsi="Times New Roman" w:cs="Times New Roman"/>
-          <w:lang w:eastAsia="fr-FR"/>
-        </w:rPr>
-        <w:t>Pour plus d’informations sur la façon dont nous traitons vos données (type de données, finalité, destinataire…), lisez notre </w:t>
-      </w:r>
-      <w:r>
-        <w:rPr>
-          <w:rFonts w:ascii="Times New Roman" w:eastAsia="Times New Roman" w:hAnsi="Times New Roman" w:cs="Times New Roman"/>
-          <w:b/>
-          <w:bCs/>
-          <w:lang w:eastAsia="fr-FR"/>
-        </w:rPr>
-        <w:t>https://</w:t>
-      </w:r>
-      <w:r>
-        <w:rPr>
-          <w:rFonts w:ascii="Times New Roman" w:eastAsia="Times New Roman" w:hAnsi="Times New Roman" w:cs="Times New Roman"/>
-          <w:b/>
-          <w:bCs/>
-          <w:lang w:eastAsia="fr-FR"/>
-        </w:rPr>
-        <w:t>latelier</w:t>
-      </w:r>
-      <w:r>
-        <w:rPr>
-          <w:rFonts w:ascii="Times New Roman" w:eastAsia="Times New Roman" w:hAnsi="Times New Roman" w:cs="Times New Roman"/>
-          <w:b/>
-          <w:bCs/>
-          <w:lang w:eastAsia="fr-FR"/>
-        </w:rPr>
-        <w:t>photo</w:t>
-      </w:r>
-      <w:r>
-        <w:rPr>
-          <w:rFonts w:ascii="Times New Roman" w:eastAsia="Times New Roman" w:hAnsi="Times New Roman" w:cs="Times New Roman"/>
-          <w:b/>
-          <w:bCs/>
-          <w:lang w:eastAsia="fr-FR"/>
-        </w:rPr>
-        <w:t>montpellier</w:t>
-      </w:r>
-      <w:r>
-        <w:rPr>
-          <w:rFonts w:ascii="Times New Roman" w:eastAsia="Times New Roman" w:hAnsi="Times New Roman" w:cs="Times New Roman"/>
-          <w:b/>
-          <w:bCs/>
-          <w:lang w:eastAsia="fr-FR"/>
-        </w:rPr>
-        <w:t>.fr</w:t>
-      </w:r>
-      <w:r>
-        <w:rPr>
-          <w:rFonts w:ascii="Times New Roman" w:eastAsia="Times New Roman" w:hAnsi="Times New Roman" w:cs="Times New Roman"/>
-          <w:lang w:eastAsia="fr-FR"/>
-        </w:rPr>
-        <w:t> </w:t>
-      </w:r>
     </w:p>
     <w:p>
       <w:pPr>
@@ -1179,8 +1074,8 @@
           <w:noProof/>
           <w:lang w:eastAsia="fr-FR"/>
         </w:rPr>
-        <w:pict>
-          <v:rect id="_x0000_i1026" alt="" style="width:453.3pt;height:.05pt;mso-width-percent:0;mso-height-percent:0;mso-width-percent:0;mso-height-percent:0" o:hralign="center" o:hrstd="t" o:hr="t" fillcolor="#a0a0a0" stroked="f"/>
+        <w:pict w14:anchorId="4379010E">
+          <v:rect id="_x0000_i1028" alt="" style="width:453.3pt;height:.05pt;mso-width-percent:0;mso-height-percent:0;mso-width-percent:0;mso-height-percent:0" o:hralign="center" o:hrstd="t" o:hr="t" fillcolor="#a0a0a0" stroked="f"/>
         </w:pict>
       </w:r>
     </w:p>
@@ -1224,7 +1119,6 @@
         </w:rPr>
         <w:t>Le site </w:t>
       </w:r>
-      <w:proofErr w:type="gramStart"/>
       <w:r>
         <w:rPr>
           <w:rFonts w:ascii="Times New Roman" w:eastAsia="Times New Roman" w:hAnsi="Times New Roman" w:cs="Times New Roman"/>
@@ -1275,22 +1169,7 @@
           <w:rFonts w:ascii="Times New Roman" w:eastAsia="Times New Roman" w:hAnsi="Times New Roman" w:cs="Times New Roman"/>
           <w:lang w:eastAsia="fr-FR"/>
         </w:rPr>
-        <w:t> </w:t>
-      </w:r>
-      <w:r>
-        <w:rPr>
-          <w:rFonts w:ascii="Times New Roman" w:eastAsia="Times New Roman" w:hAnsi="Times New Roman" w:cs="Times New Roman"/>
-          <w:lang w:eastAsia="fr-FR"/>
-        </w:rPr>
-        <w:t xml:space="preserve"> contient</w:t>
-      </w:r>
-      <w:proofErr w:type="gramEnd"/>
-      <w:r>
-        <w:rPr>
-          <w:rFonts w:ascii="Times New Roman" w:eastAsia="Times New Roman" w:hAnsi="Times New Roman" w:cs="Times New Roman"/>
-          <w:lang w:eastAsia="fr-FR"/>
-        </w:rPr>
-        <w:t xml:space="preserve"> des liens hypertextes vers d’autres sites et dégage toute responsabilité à propos de ces liens externes ou des liens créés par d’autres sites vers </w:t>
+        <w:t> contient des liens hypertextes vers d’autres sites et dégage toute responsabilité à propos de ces liens externes ou des liens créés par d’autres sites vers </w:t>
       </w:r>
       <w:r>
         <w:rPr>
@@ -1342,14 +1221,7 @@
           <w:rFonts w:ascii="Times New Roman" w:eastAsia="Times New Roman" w:hAnsi="Times New Roman" w:cs="Times New Roman"/>
           <w:lang w:eastAsia="fr-FR"/>
         </w:rPr>
-        <w:t> </w:t>
-      </w:r>
-      <w:r>
-        <w:rPr>
-          <w:rFonts w:ascii="Times New Roman" w:eastAsia="Times New Roman" w:hAnsi="Times New Roman" w:cs="Times New Roman"/>
-          <w:lang w:eastAsia="fr-FR"/>
-        </w:rPr>
-        <w:t xml:space="preserve"> La navigation sur le site </w:t>
+        <w:t> La navigation sur le site </w:t>
       </w:r>
       <w:r>
         <w:rPr>
@@ -1395,13 +1267,6 @@
           <w:lang w:eastAsia="fr-FR"/>
         </w:rPr>
         <w:t>.fr</w:t>
-      </w:r>
-      <w:r>
-        <w:rPr>
-          <w:rFonts w:ascii="Times New Roman" w:eastAsia="Times New Roman" w:hAnsi="Times New Roman" w:cs="Times New Roman"/>
-          <w:lang w:eastAsia="fr-FR"/>
-        </w:rPr>
-        <w:t> </w:t>
       </w:r>
       <w:r>
         <w:rPr>
@@ -1491,7 +1356,6 @@
         </w:rPr>
         <w:t>Pour plus d’informations sur la façon dont nous faisons usage des cookies, lisez notre </w:t>
       </w:r>
-      <w:proofErr w:type="gramStart"/>
       <w:r>
         <w:rPr>
           <w:rFonts w:ascii="Times New Roman" w:eastAsia="Times New Roman" w:hAnsi="Times New Roman" w:cs="Times New Roman"/>
@@ -1551,10 +1415,9 @@
           <w:bCs/>
           <w:lang w:eastAsia="fr-FR"/>
         </w:rPr>
-        <w:t xml:space="preserve"> /</w:t>
+        <w:t>/</w:t>
       </w:r>
       <w:proofErr w:type="spellStart"/>
-      <w:proofErr w:type="gramEnd"/>
       <w:r>
         <w:rPr>
           <w:rFonts w:ascii="Times New Roman" w:eastAsia="Times New Roman" w:hAnsi="Times New Roman" w:cs="Times New Roman"/>
@@ -1596,8 +1459,8 @@
           <w:noProof/>
           <w:lang w:eastAsia="fr-FR"/>
         </w:rPr>
-        <w:pict>
-          <v:rect id="_x0000_i1025" alt="" style="width:453.3pt;height:.05pt;mso-width-percent:0;mso-height-percent:0;mso-width-percent:0;mso-height-percent:0" o:hralign="center" o:hrstd="t" o:hr="t" fillcolor="#a0a0a0" stroked="f"/>
+        <w:pict w14:anchorId="142A4669">
+          <v:rect id="_x0000_i1029" alt="" style="width:453.3pt;height:.05pt;mso-width-percent:0;mso-height-percent:0;mso-width-percent:0;mso-height-percent:0" o:hralign="center" o:hrstd="t" o:hr="t" fillcolor="#a0a0a0" stroked="f"/>
         </w:pict>
       </w:r>
     </w:p>
@@ -1691,23 +1554,7 @@
           <w:rFonts w:ascii="Times New Roman" w:eastAsia="Times New Roman" w:hAnsi="Times New Roman" w:cs="Times New Roman"/>
           <w:lang w:eastAsia="fr-FR"/>
         </w:rPr>
-        <w:t> </w:t>
-      </w:r>
-      <w:r>
-        <w:rPr>
-          <w:rFonts w:ascii="Times New Roman" w:eastAsia="Times New Roman" w:hAnsi="Times New Roman" w:cs="Times New Roman"/>
-          <w:lang w:eastAsia="fr-FR"/>
-        </w:rPr>
-        <w:t xml:space="preserve"> </w:t>
-      </w:r>
-      <w:bookmarkStart w:id="0" w:name="_GoBack"/>
-      <w:bookmarkEnd w:id="0"/>
-      <w:r>
-        <w:rPr>
-          <w:rFonts w:ascii="Times New Roman" w:eastAsia="Times New Roman" w:hAnsi="Times New Roman" w:cs="Times New Roman"/>
-          <w:lang w:eastAsia="fr-FR"/>
-        </w:rPr>
-        <w:t>est soumis au droit français. En dehors des cas où la loi ne le permet pas, il est fait attribution exclusive de juridiction aux tribunaux compétents de </w:t>
+        <w:t>  est soumis au droit français. En dehors des cas où la loi ne le permet pas, il est fait attribution exclusive de juridiction aux tribunaux compétents de </w:t>
       </w:r>
       <w:r>
         <w:rPr>
@@ -1746,7 +1593,7 @@
 </file>
 
 <file path=word/styles.xml><?xml version="1.0" encoding="utf-8"?>
-<w:styles xmlns:mc="http://schemas.openxmlformats.org/markup-compatibility/2006" xmlns:r="http://schemas.openxmlformats.org/officeDocument/2006/relationships" xmlns:w="http://schemas.openxmlformats.org/wordprocessingml/2006/main" xmlns:w14="http://schemas.microsoft.com/office/word/2010/wordml" xmlns:w15="http://schemas.microsoft.com/office/word/2012/wordml" xmlns:w16cid="http://schemas.microsoft.com/office/word/2016/wordml/cid" xmlns:w16se="http://schemas.microsoft.com/office/word/2015/wordml/symex" mc:Ignorable="w14 w15 w16se w16cid">
+<w:styles xmlns:mc="http://schemas.openxmlformats.org/markup-compatibility/2006" xmlns:r="http://schemas.openxmlformats.org/officeDocument/2006/relationships" xmlns:w="http://schemas.openxmlformats.org/wordprocessingml/2006/main" xmlns:w14="http://schemas.microsoft.com/office/word/2010/wordml" xmlns:w15="http://schemas.microsoft.com/office/word/2012/wordml" xmlns:w16cex="http://schemas.microsoft.com/office/word/2018/wordml/cex" xmlns:w16cid="http://schemas.microsoft.com/office/word/2016/wordml/cid" xmlns:w16="http://schemas.microsoft.com/office/word/2018/wordml" xmlns:w16du="http://schemas.microsoft.com/office/word/2023/wordml/word16du" xmlns:w16sdtdh="http://schemas.microsoft.com/office/word/2020/wordml/sdtdatahash" xmlns:w16sdtfl="http://schemas.microsoft.com/office/word/2024/wordml/sdtformatlock" xmlns:w16se="http://schemas.microsoft.com/office/word/2015/wordml/symex" mc:Ignorable="w14 w15 w16se w16cid w16 w16cex w16sdtdh w16sdtfl w16du">
   <w:docDefaults>
     <w:rPrDefault>
       <w:rPr>
@@ -1758,7 +1605,7 @@
     </w:rPrDefault>
     <w:pPrDefault/>
   </w:docDefaults>
-  <w:latentStyles w:defLockedState="0" w:defUIPriority="99" w:defSemiHidden="0" w:defUnhideWhenUsed="0" w:defQFormat="0" w:count="375">
+  <w:latentStyles w:defLockedState="0" w:defUIPriority="99" w:defSemiHidden="0" w:defUnhideWhenUsed="0" w:defQFormat="0" w:count="376">
     <w:lsdException w:name="Normal" w:uiPriority="0" w:qFormat="1"/>
     <w:lsdException w:name="heading 1" w:uiPriority="9" w:qFormat="1"/>
     <w:lsdException w:name="heading 2" w:semiHidden="1" w:uiPriority="9" w:unhideWhenUsed="1" w:qFormat="1"/>
@@ -2134,6 +1981,7 @@
     <w:lsdException w:name="Smart Hyperlink" w:semiHidden="1" w:unhideWhenUsed="1"/>
     <w:lsdException w:name="Hashtag" w:semiHidden="1" w:unhideWhenUsed="1"/>
     <w:lsdException w:name="Unresolved Mention" w:semiHidden="1" w:unhideWhenUsed="1"/>
+    <w:lsdException w:name="Smart Link" w:semiHidden="1" w:unhideWhenUsed="1"/>
   </w:latentStyles>
   <w:style w:type="paragraph" w:default="1" w:styleId="Normal">
     <w:name w:val="Normal"/>

</xml_diff>